<commit_message>
Testcase 1 skrevet ren
</commit_message>
<xml_diff>
--- a/Turister/Testcases.docx
+++ b/Turister/Testcases.docx
@@ -478,8 +478,6 @@
               </w:rPr>
               <w:t>???</w:t>
             </w:r>
-            <w:bookmarkStart w:id="0" w:name="_GoBack"/>
-            <w:bookmarkEnd w:id="0"/>
           </w:p>
         </w:tc>
       </w:tr>
@@ -507,32 +505,135 @@
         <w:rPr>
           <w:lang w:val="da-DK"/>
         </w:rPr>
-        <w:t xml:space="preserve">Igennem blackbox-testing blev programmet afprøvet. </w:t>
-      </w:r>
-      <w:r>
-        <w:rPr>
-          <w:lang w:val="da-DK"/>
-        </w:rPr>
-        <w:t>Ved første test, blev inputtet ”1”, ”5” og ”9”. Hvert tal blev efterfulgt af enter, for at putte attraktionerne ind, en ad gangen. Ved disse input, ville et forventet output være de attraktioner, der er tilhørende til værdien af inputtet. Programmet skrev korrekt output efter hvert input</w:t>
-      </w:r>
-      <w:r>
-        <w:rPr>
-          <w:lang w:val="da-DK"/>
-        </w:rPr>
-        <w:t>: ”Tilføjet attraktion: Aalborghus_Slot”, ”Tilføjet attraktion: Springeren_-_Maritimt_Oplevelsescenter” og ”Tilføjet attraktion: Nordkraft”</w:t>
-      </w:r>
-      <w:r>
-        <w:rPr>
-          <w:lang w:val="da-DK"/>
-        </w:rPr>
-        <w:t xml:space="preserve">. Herefter blev inputtet ”0”, for at afslutte valget af attraktioner. Efterfølgende checkede programmet for, hvorvidt der er attraktioner tæt på ruten som kunne tilføjes, for at gøre ruten mere interessant. Følgende attraktioner blev udskrevet: ”1: Utzon_Centeret”, ”2: Friis_Aalborg_Citycenter” og ”3: Havnefronten”. </w:t>
-      </w:r>
-      <w:r>
-        <w:rPr>
-          <w:lang w:val="da-DK"/>
-        </w:rPr>
         <w:br/>
-        <w:t>Næste input blev ”1” og ”2”, for at tilføje Utzon_Centeret og Friis_Aalborg_Citycenter til ruten. Herefter blev outputtet til ruten, hvor attraktionerne blev listet efter rækkefølge på ruten, efterfulgt af en samlet rute-længde. Ruten lød: Aalborghus_Slot, Utzon_Centeret, Friis_Aalborg_Citycenter, Nordkraft, Springeren_-_Mairitimt_Oplevelsescenter og Aalborghus_Slot. Den dobbelte benævnelse af Aalborghus_Slot skyldes, at ruten leder tilbage til startpunktet. Den samlede længde blev 5.61km.</w:t>
+        <w:t>I denne første testcase, vil inputtet til valg af attraktioner være 1, 5 og 9. Ved brug af disse tal, vil et forventet output være Aalborghus_Slot for 1, Springeren_-_Maritimt_Oplevelsescenter for 5 og Nordkraft for 9. Herefter ville valget af attraktioner afsluttes, ved input 0.</w:t>
+      </w:r>
+      <w:r>
+        <w:rPr>
+          <w:lang w:val="da-DK"/>
+        </w:rPr>
+        <w:br/>
+        <w:t xml:space="preserve">Output ved førte del af testcasen blev følgende: ”Tilfoejet attraktion: Aalborghus_slot”, </w:t>
+      </w:r>
+      <w:r>
+        <w:rPr>
+          <w:lang w:val="da-DK"/>
+        </w:rPr>
+        <w:t>”Tilfoejet attraktion: Springeren_-_Maritimt_Oplevelsescenter”</w:t>
+      </w:r>
+      <w:r>
+        <w:rPr>
+          <w:lang w:val="da-DK"/>
+        </w:rPr>
+        <w:t xml:space="preserve"> og ”</w:t>
+      </w:r>
+      <w:r>
+        <w:rPr>
+          <w:lang w:val="da-DK"/>
+        </w:rPr>
+        <w:t xml:space="preserve"> </w:t>
+      </w:r>
+      <w:r>
+        <w:rPr>
+          <w:lang w:val="da-DK"/>
+        </w:rPr>
+        <w:t>Tilfo</w:t>
+      </w:r>
+      <w:r>
+        <w:rPr>
+          <w:lang w:val="da-DK"/>
+        </w:rPr>
+        <w:t>ejet attraktion: Nordkraft”. Herved gav den første del et korrekt output. Ved afsluttelse af valg af attraktion, tilføjes disse attraktioner til ruten, og næste step er tilføjelse af interessante, nærliggende attraktioner. Eftersom de valgte attraktioner alle ligger tæt på havnen i Aalborg, vil andre interessante attraktioner være Utzon Centeret, Havnefronten og Friis, da disse alle ligger tæt på en tiltænkt rute fra Nordkraft til Springeren, hvor Aalborghus Slot også besøges.</w:t>
+      </w:r>
+      <w:r>
+        <w:rPr>
+          <w:lang w:val="da-DK"/>
+        </w:rPr>
+        <w:br/>
+        <w:t>Her foreslår programmet følgende: 1: Utzon_Centeret, 2: Friis_Aalborg_Citycenter og 3: Havnefronten. Dette er et korrekt output efter de attraktioner der blev valgt. Disse er alle tre nærliggende attraktioner, til d</w:t>
+      </w:r>
+      <w:r>
+        <w:rPr>
+          <w:lang w:val="da-DK"/>
+        </w:rPr>
+        <w:t xml:space="preserve">en rute der kunne være oprettet. Efterfølgende skal brugeren selv vælge, om han vil tilføje disse attraktioner til ruten. I dette tilfælde bliver inputtet 1 og 2, for tilføjelse af Utzon_Centeret og Friis_Aalborg_Citycenter. Outputtet blev ”Tilfoejet attraktion: Utzon_Centeret” og ”Tilfoejet attraktion: Friis_Aalborg_Citycenter”. Dette stemmer overens med det forventede output, og tilføjelsen afsluttes med input 0. Herefter vil ruten blive dannet, og alle attraktioner valgt vil blive printet ud som ”Din rute”. Heraf vil der vises Aalborghus Slot, Springeren, Nordkraft, Utzon Centeret og Friis. Disse vil sorteres efter hvornår på ruten de besøges, hvor startpunktet vil blive printet dobbelt, som både start-attraktion og slut-attraktion. Siden startattraktionen er Aalborghus_Slot, skal ruten blive Aalborghus_Slot, </w:t>
+      </w:r>
+      <w:r>
+        <w:rPr>
+          <w:lang w:val="da-DK"/>
+        </w:rPr>
+        <w:lastRenderedPageBreak/>
+        <w:t>Utzon_Centeret, Friis_Aalborg_Citycenter, Nordkraft, Springeren_-_Maritimt_Oplevelsescenter og Aalborghus_Slot. Dette er også tilfældet, da vores output er magen til det forventede:</w:t>
+      </w:r>
+      <w:r>
+        <w:rPr>
+          <w:lang w:val="da-DK"/>
+        </w:rPr>
+        <w:br/>
+        <w:t>Din rute:</w:t>
+      </w:r>
+      <w:r>
+        <w:rPr>
+          <w:lang w:val="da-DK"/>
+        </w:rPr>
+        <w:br/>
+        <w:t>Aalborghus_Slot</w:t>
+      </w:r>
+      <w:r>
+        <w:rPr>
+          <w:lang w:val="da-DK"/>
+        </w:rPr>
+        <w:br/>
+        <w:t>Utzon_Centeret</w:t>
+      </w:r>
+      <w:r>
+        <w:rPr>
+          <w:lang w:val="da-DK"/>
+        </w:rPr>
+        <w:br/>
+        <w:t>Friis_Aalborg_Citycenter</w:t>
+      </w:r>
+      <w:r>
+        <w:rPr>
+          <w:lang w:val="da-DK"/>
+        </w:rPr>
+        <w:br/>
+        <w:t>Nordkraft</w:t>
+      </w:r>
+      <w:r>
+        <w:rPr>
+          <w:lang w:val="da-DK"/>
+        </w:rPr>
+        <w:br/>
+        <w:t>Springeren_-_Maritimt_Oplevelsescenter</w:t>
+      </w:r>
+      <w:r>
+        <w:rPr>
+          <w:lang w:val="da-DK"/>
+        </w:rPr>
+        <w:br/>
+        <w:t>Aalborghus_Slot</w:t>
+      </w:r>
+      <w:r>
+        <w:rPr>
+          <w:lang w:val="da-DK"/>
+        </w:rPr>
+        <w:br/>
+        <w:t xml:space="preserve">Herefter er der også et output der beskriver rutens længde, </w:t>
+      </w:r>
+      <w:r>
+        <w:rPr>
+          <w:lang w:val="da-DK"/>
+        </w:rPr>
+        <w:t>som i dette tilfælde er 5.61km.</w:t>
+      </w:r>
+      <w:bookmarkStart w:id="0" w:name="_GoBack"/>
+      <w:bookmarkEnd w:id="0"/>
+      <w:r>
+        <w:rPr>
+          <w:lang w:val="da-DK"/>
+        </w:rPr>
+        <w:br/>
       </w:r>
     </w:p>
     <w:p>
@@ -595,7 +696,6 @@
         <w:rPr>
           <w:lang w:val="da-DK"/>
         </w:rPr>
-        <w:lastRenderedPageBreak/>
         <w:t>CASE 4: Ved korrekt input, men ingen tilføjelser af attraktioner til den interessante rute, kører programmet videre ved input ”0”, og output bliver en korrekt rute.</w:t>
       </w:r>
     </w:p>

</xml_diff>